<commit_message>
Enhance model comparison summary with detailed F1 calculation methodology and additional capabilities
</commit_message>
<xml_diff>
--- a/output/comparison/model_comparison_dashboard_summary.docx
+++ b/output/comparison/model_comparison_dashboard_summary.docx
@@ -2,7 +2,7 @@
 <file path=word/document.xml><?xml version="1.0" encoding="utf-8"?>
 <w:document xmlns:w="http://schemas.openxmlformats.org/wordprocessingml/2006/main" xmlns:m="http://schemas.openxmlformats.org/officeDocument/2006/math" xmlns:r="http://schemas.openxmlformats.org/officeDocument/2006/relationships" xmlns:o="urn:schemas-microsoft-com:office:office" xmlns:v="urn:schemas-microsoft-com:vml" xmlns:w10="urn:schemas-microsoft-com:office:word" xmlns:a="http://schemas.openxmlformats.org/drawingml/2006/main" xmlns:pic="http://schemas.openxmlformats.org/drawingml/2006/picture" xmlns:wp="http://schemas.openxmlformats.org/drawingml/2006/wordprocessingDrawing">
   <w:body>
-    <w:bookmarkStart w:id="12" w:name="model-comparison-summary"/>
+    <w:bookmarkStart w:id="16" w:name="model-comparison-summary"/>
     <w:p>
       <w:pPr>
         <w:pStyle w:val="Heading1"/>
@@ -29,7 +29,7 @@
         <w:t xml:space="preserve">across 15 comparable document fields.</w:t>
       </w:r>
     </w:p>
-    <w:bookmarkStart w:id="9" w:name="key-results"/>
+    <w:bookmarkStart w:id="10" w:name="key-results"/>
     <w:p>
       <w:pPr>
         <w:pStyle w:val="Heading2"/>
@@ -72,11 +72,303 @@
         <w:t xml:space="preserve">+17.9% improvement</w:t>
       </w:r>
       <w:r>
-        <w:t xml:space="preserve">. On critical fields (ABN, GST, Total, Supplier), InternVL3.5-8B scores 82.6% vs 51.7%.</w:t>
-      </w:r>
-    </w:p>
+        <w:t xml:space="preserve">.</w:t>
+      </w:r>
+    </w:p>
+    <w:tbl>
+      <w:tblPr>
+        <w:tblStyle w:val="Table"/>
+        <w:tblW w:type="auto" w:w="0"/>
+        <w:tblLook w:firstRow="1" w:lastRow="0" w:firstColumn="0" w:lastColumn="0" w:noHBand="0" w:noVBand="0" w:val="0020"/>
+      </w:tblPr>
+      <w:tblGrid>
+        <w:gridCol w:w="2640"/>
+        <w:gridCol w:w="2640"/>
+        <w:gridCol w:w="2640"/>
+      </w:tblGrid>
+      <w:tr>
+        <w:trPr>
+          <w:tblHeader w:val="on"/>
+        </w:trPr>
+        <w:tc>
+          <w:tcPr/>
+          <w:p>
+            <w:pPr>
+              <w:pStyle w:val="Compact"/>
+            </w:pPr>
+            <w:r>
+              <w:t xml:space="preserve">Metric</w:t>
+            </w:r>
+          </w:p>
+        </w:tc>
+        <w:tc>
+          <w:tcPr/>
+          <w:p>
+            <w:pPr>
+              <w:pStyle w:val="Compact"/>
+            </w:pPr>
+            <w:r>
+              <w:t xml:space="preserve">InternVL3.5-8B</w:t>
+            </w:r>
+          </w:p>
+        </w:tc>
+        <w:tc>
+          <w:tcPr/>
+          <w:p>
+            <w:pPr>
+              <w:pStyle w:val="Compact"/>
+            </w:pPr>
+            <w:r>
+              <w:t xml:space="preserve">LayoutLM</w:t>
+            </w:r>
+          </w:p>
+        </w:tc>
+      </w:tr>
+      <w:tr>
+        <w:tc>
+          <w:tcPr/>
+          <w:p>
+            <w:pPr>
+              <w:pStyle w:val="Compact"/>
+            </w:pPr>
+            <w:r>
+              <w:t xml:space="preserve">Mean F1</w:t>
+            </w:r>
+          </w:p>
+        </w:tc>
+        <w:tc>
+          <w:tcPr/>
+          <w:p>
+            <w:pPr>
+              <w:pStyle w:val="Compact"/>
+            </w:pPr>
+            <w:r>
+              <w:t xml:space="preserve">72.5%</w:t>
+            </w:r>
+          </w:p>
+        </w:tc>
+        <w:tc>
+          <w:tcPr/>
+          <w:p>
+            <w:pPr>
+              <w:pStyle w:val="Compact"/>
+            </w:pPr>
+            <w:r>
+              <w:t xml:space="preserve">54.6%</w:t>
+            </w:r>
+          </w:p>
+        </w:tc>
+      </w:tr>
+      <w:tr>
+        <w:tc>
+          <w:tcPr/>
+          <w:p>
+            <w:pPr>
+              <w:pStyle w:val="Compact"/>
+            </w:pPr>
+            <w:r>
+              <w:t xml:space="preserve">Critical Fields</w:t>
+            </w:r>
+          </w:p>
+        </w:tc>
+        <w:tc>
+          <w:tcPr/>
+          <w:p>
+            <w:pPr>
+              <w:pStyle w:val="Compact"/>
+            </w:pPr>
+            <w:r>
+              <w:t xml:space="preserve">82.6%</w:t>
+            </w:r>
+          </w:p>
+        </w:tc>
+        <w:tc>
+          <w:tcPr/>
+          <w:p>
+            <w:pPr>
+              <w:pStyle w:val="Compact"/>
+            </w:pPr>
+            <w:r>
+              <w:t xml:space="preserve">51.7%</w:t>
+            </w:r>
+          </w:p>
+        </w:tc>
+      </w:tr>
+    </w:tbl>
+    <w:bookmarkStart w:id="9" w:name="areas-for-improvement"/>
+    <w:p>
+      <w:pPr>
+        <w:pStyle w:val="Heading3"/>
+      </w:pPr>
+      <w:r>
+        <w:t xml:space="preserve">Areas for Improvement</w:t>
+      </w:r>
+    </w:p>
+    <w:p>
+      <w:pPr>
+        <w:pStyle w:val="FirstParagraph"/>
+      </w:pPr>
+      <w:r>
+        <w:t xml:space="preserve">InternVL3.5-8B underperforms LayoutLM on two fields:</w:t>
+      </w:r>
+    </w:p>
+    <w:tbl>
+      <w:tblPr>
+        <w:tblStyle w:val="Table"/>
+        <w:tblW w:type="auto" w:w="0"/>
+        <w:tblLook w:firstRow="1" w:lastRow="0" w:firstColumn="0" w:lastColumn="0" w:noHBand="0" w:noVBand="0" w:val="0020"/>
+      </w:tblPr>
+      <w:tblGrid>
+        <w:gridCol w:w="1980"/>
+        <w:gridCol w:w="1980"/>
+        <w:gridCol w:w="1980"/>
+        <w:gridCol w:w="1980"/>
+      </w:tblGrid>
+      <w:tr>
+        <w:trPr>
+          <w:tblHeader w:val="on"/>
+        </w:trPr>
+        <w:tc>
+          <w:tcPr/>
+          <w:p>
+            <w:pPr>
+              <w:pStyle w:val="Compact"/>
+            </w:pPr>
+            <w:r>
+              <w:t xml:space="preserve">Field</w:t>
+            </w:r>
+          </w:p>
+        </w:tc>
+        <w:tc>
+          <w:tcPr/>
+          <w:p>
+            <w:pPr>
+              <w:pStyle w:val="Compact"/>
+            </w:pPr>
+            <w:r>
+              <w:t xml:space="preserve">InternVL3.5-8B</w:t>
+            </w:r>
+          </w:p>
+        </w:tc>
+        <w:tc>
+          <w:tcPr/>
+          <w:p>
+            <w:pPr>
+              <w:pStyle w:val="Compact"/>
+            </w:pPr>
+            <w:r>
+              <w:t xml:space="preserve">LayoutLM</w:t>
+            </w:r>
+          </w:p>
+        </w:tc>
+        <w:tc>
+          <w:tcPr/>
+          <w:p>
+            <w:pPr>
+              <w:pStyle w:val="Compact"/>
+            </w:pPr>
+            <w:r>
+              <w:t xml:space="preserve">Gap</w:t>
+            </w:r>
+          </w:p>
+        </w:tc>
+      </w:tr>
+      <w:tr>
+        <w:tc>
+          <w:tcPr/>
+          <w:p>
+            <w:pPr>
+              <w:pStyle w:val="Compact"/>
+            </w:pPr>
+            <w:r>
+              <w:t xml:space="preserve">LINE_ITEM_TOTAL_PRICES</w:t>
+            </w:r>
+          </w:p>
+        </w:tc>
+        <w:tc>
+          <w:tcPr/>
+          <w:p>
+            <w:pPr>
+              <w:pStyle w:val="Compact"/>
+            </w:pPr>
+            <w:r>
+              <w:t xml:space="preserve">29%</w:t>
+            </w:r>
+          </w:p>
+        </w:tc>
+        <w:tc>
+          <w:tcPr/>
+          <w:p>
+            <w:pPr>
+              <w:pStyle w:val="Compact"/>
+            </w:pPr>
+            <w:r>
+              <w:t xml:space="preserve">51%</w:t>
+            </w:r>
+          </w:p>
+        </w:tc>
+        <w:tc>
+          <w:tcPr/>
+          <w:p>
+            <w:pPr>
+              <w:pStyle w:val="Compact"/>
+            </w:pPr>
+            <w:r>
+              <w:t xml:space="preserve">-22%</w:t>
+            </w:r>
+          </w:p>
+        </w:tc>
+      </w:tr>
+      <w:tr>
+        <w:tc>
+          <w:tcPr/>
+          <w:p>
+            <w:pPr>
+              <w:pStyle w:val="Compact"/>
+            </w:pPr>
+            <w:r>
+              <w:t xml:space="preserve">PAYER_NAME</w:t>
+            </w:r>
+          </w:p>
+        </w:tc>
+        <w:tc>
+          <w:tcPr/>
+          <w:p>
+            <w:pPr>
+              <w:pStyle w:val="Compact"/>
+            </w:pPr>
+            <w:r>
+              <w:t xml:space="preserve">79%</w:t>
+            </w:r>
+          </w:p>
+        </w:tc>
+        <w:tc>
+          <w:tcPr/>
+          <w:p>
+            <w:pPr>
+              <w:pStyle w:val="Compact"/>
+            </w:pPr>
+            <w:r>
+              <w:t xml:space="preserve">89%</w:t>
+            </w:r>
+          </w:p>
+        </w:tc>
+        <w:tc>
+          <w:tcPr/>
+          <w:p>
+            <w:pPr>
+              <w:pStyle w:val="Compact"/>
+            </w:pPr>
+            <w:r>
+              <w:t xml:space="preserve">-10%</w:t>
+            </w:r>
+          </w:p>
+        </w:tc>
+      </w:tr>
+    </w:tbl>
     <w:bookmarkEnd w:id="9"/>
-    <w:bookmarkStart w:id="10" w:name="statistical-significance"/>
+    <w:bookmarkEnd w:id="10"/>
+    <w:bookmarkStart w:id="11" w:name="statistical-significance"/>
     <w:p>
       <w:pPr>
         <w:pStyle w:val="Heading2"/>
@@ -109,8 +401,8 @@
         <w:t xml:space="preserve">(Cohen’s d=0.83). The 95% confidence interval (+6% to +29%) excludes zero.</w:t>
       </w:r>
     </w:p>
-    <w:bookmarkEnd w:id="10"/>
-    <w:bookmarkStart w:id="11" w:name="additional-capabilities"/>
+    <w:bookmarkEnd w:id="11"/>
+    <w:bookmarkStart w:id="12" w:name="additional-capabilities"/>
     <w:p>
       <w:pPr>
         <w:pStyle w:val="Heading2"/>
@@ -127,8 +419,290 @@
         <w:t xml:space="preserve">InternVL3.5-8B exclusively supports DOCUMENT_TYPE (72.8%) and STATEMENT_DATE_RANGE (92.8%)—fields unavailable in LayoutLM—with 82.8% mean accuracy.</w:t>
       </w:r>
     </w:p>
-    <w:bookmarkEnd w:id="11"/>
     <w:bookmarkEnd w:id="12"/>
+    <w:bookmarkStart w:id="15" w:name="f1-calculation-methodology"/>
+    <w:p>
+      <w:pPr>
+        <w:pStyle w:val="Heading2"/>
+      </w:pPr>
+      <w:r>
+        <w:t xml:space="preserve">F1 Calculation Methodology</w:t>
+      </w:r>
+    </w:p>
+    <w:p>
+      <w:pPr>
+        <w:pStyle w:val="FirstParagraph"/>
+      </w:pPr>
+      <w:r>
+        <w:t xml:space="preserve">F1 scores for InternVL3.5-8B were computed using</w:t>
+      </w:r>
+      <w:r>
+        <w:t xml:space="preserve"> </w:t>
+      </w:r>
+      <w:r>
+        <w:rPr>
+          <w:rStyle w:val="VerbatimChar"/>
+        </w:rPr>
+        <w:t xml:space="preserve">calculate_field_accuracy_f1()</w:t>
+      </w:r>
+      <w:r>
+        <w:t xml:space="preserve"> </w:t>
+      </w:r>
+      <w:r>
+        <w:t xml:space="preserve">with</w:t>
+      </w:r>
+      <w:r>
+        <w:t xml:space="preserve"> </w:t>
+      </w:r>
+      <w:r>
+        <w:rPr>
+          <w:b/>
+          <w:bCs/>
+        </w:rPr>
+        <w:t xml:space="preserve">position-aware matching</w:t>
+      </w:r>
+      <w:r>
+        <w:t xml:space="preserve">:</w:t>
+      </w:r>
+    </w:p>
+    <w:bookmarkStart w:id="13" w:name="single-value-fields"/>
+    <w:p>
+      <w:pPr>
+        <w:pStyle w:val="Heading3"/>
+      </w:pPr>
+      <w:r>
+        <w:t xml:space="preserve">Single-Value Fields</w:t>
+      </w:r>
+    </w:p>
+    <w:p>
+      <w:pPr>
+        <w:pStyle w:val="Compact"/>
+        <w:numPr>
+          <w:ilvl w:val="0"/>
+          <w:numId w:val="1001"/>
+        </w:numPr>
+      </w:pPr>
+      <w:r>
+        <w:rPr>
+          <w:b/>
+          <w:bCs/>
+        </w:rPr>
+        <w:t xml:space="preserve">Text fields</w:t>
+      </w:r>
+      <w:r>
+        <w:t xml:space="preserve"> </w:t>
+      </w:r>
+      <w:r>
+        <w:t xml:space="preserve">(SUPPLIER_NAME, BUSINESS_ADDRESS): Levenshtein distance with 0.5 ANLS threshold</w:t>
+      </w:r>
+    </w:p>
+    <w:p>
+      <w:pPr>
+        <w:pStyle w:val="Compact"/>
+        <w:numPr>
+          <w:ilvl w:val="0"/>
+          <w:numId w:val="1001"/>
+        </w:numPr>
+      </w:pPr>
+      <w:r>
+        <w:rPr>
+          <w:b/>
+          <w:bCs/>
+        </w:rPr>
+        <w:t xml:space="preserve">ID fields</w:t>
+      </w:r>
+      <w:r>
+        <w:t xml:space="preserve"> </w:t>
+      </w:r>
+      <w:r>
+        <w:t xml:space="preserve">(BUSINESS_ABN): Exact match after normalization</w:t>
+      </w:r>
+    </w:p>
+    <w:p>
+      <w:pPr>
+        <w:pStyle w:val="Compact"/>
+        <w:numPr>
+          <w:ilvl w:val="0"/>
+          <w:numId w:val="1001"/>
+        </w:numPr>
+      </w:pPr>
+      <w:r>
+        <w:rPr>
+          <w:b/>
+          <w:bCs/>
+        </w:rPr>
+        <w:t xml:space="preserve">Monetary fields</w:t>
+      </w:r>
+      <w:r>
+        <w:t xml:space="preserve"> </w:t>
+      </w:r>
+      <w:r>
+        <w:t xml:space="preserve">(TOTAL_AMOUNT, GST_AMOUNT): Numeric comparison with 1% tolerance</w:t>
+      </w:r>
+    </w:p>
+    <w:p>
+      <w:pPr>
+        <w:pStyle w:val="Compact"/>
+        <w:numPr>
+          <w:ilvl w:val="0"/>
+          <w:numId w:val="1001"/>
+        </w:numPr>
+      </w:pPr>
+      <w:r>
+        <w:rPr>
+          <w:b/>
+          <w:bCs/>
+        </w:rPr>
+        <w:t xml:space="preserve">Date fields</w:t>
+      </w:r>
+      <w:r>
+        <w:t xml:space="preserve"> </w:t>
+      </w:r>
+      <w:r>
+        <w:t xml:space="preserve">(INVOICE_DATE): Semantic date parsing with format flexibility</w:t>
+      </w:r>
+    </w:p>
+    <w:bookmarkEnd w:id="13"/>
+    <w:bookmarkStart w:id="14" w:name="list-fields-pipe-separated-values"/>
+    <w:p>
+      <w:pPr>
+        <w:pStyle w:val="Heading3"/>
+      </w:pPr>
+      <w:r>
+        <w:t xml:space="preserve">List Fields (Pipe-Separated Values)</w:t>
+      </w:r>
+    </w:p>
+    <w:p>
+      <w:pPr>
+        <w:pStyle w:val="FirstParagraph"/>
+      </w:pPr>
+      <w:r>
+        <w:t xml:space="preserve">Uses</w:t>
+      </w:r>
+      <w:r>
+        <w:t xml:space="preserve"> </w:t>
+      </w:r>
+      <w:r>
+        <w:rPr>
+          <w:b/>
+          <w:bCs/>
+        </w:rPr>
+        <w:t xml:space="preserve">position-aware (order-aware)</w:t>
+      </w:r>
+      <w:r>
+        <w:t xml:space="preserve"> </w:t>
+      </w:r>
+      <w:r>
+        <w:t xml:space="preserve">matching where items must match both in value AND position:</w:t>
+      </w:r>
+    </w:p>
+    <w:p>
+      <w:pPr>
+        <w:pStyle w:val="Compact"/>
+        <w:numPr>
+          <w:ilvl w:val="0"/>
+          <w:numId w:val="1002"/>
+        </w:numPr>
+      </w:pPr>
+      <w:r>
+        <w:rPr>
+          <w:b/>
+          <w:bCs/>
+        </w:rPr>
+        <w:t xml:space="preserve">TP</w:t>
+      </w:r>
+      <w:r>
+        <w:t xml:space="preserve"> </w:t>
+      </w:r>
+      <w:r>
+        <w:t xml:space="preserve">(True Positive): Items matching at same position</w:t>
+      </w:r>
+    </w:p>
+    <w:p>
+      <w:pPr>
+        <w:pStyle w:val="Compact"/>
+        <w:numPr>
+          <w:ilvl w:val="0"/>
+          <w:numId w:val="1002"/>
+        </w:numPr>
+      </w:pPr>
+      <w:r>
+        <w:rPr>
+          <w:b/>
+          <w:bCs/>
+        </w:rPr>
+        <w:t xml:space="preserve">FP</w:t>
+      </w:r>
+      <w:r>
+        <w:t xml:space="preserve"> </w:t>
+      </w:r>
+      <w:r>
+        <w:t xml:space="preserve">(False Positive): Extra extracted items or mismatches</w:t>
+      </w:r>
+    </w:p>
+    <w:p>
+      <w:pPr>
+        <w:pStyle w:val="Compact"/>
+        <w:numPr>
+          <w:ilvl w:val="0"/>
+          <w:numId w:val="1002"/>
+        </w:numPr>
+      </w:pPr>
+      <w:r>
+        <w:rPr>
+          <w:b/>
+          <w:bCs/>
+        </w:rPr>
+        <w:t xml:space="preserve">FN</w:t>
+      </w:r>
+      <w:r>
+        <w:t xml:space="preserve"> </w:t>
+      </w:r>
+      <w:r>
+        <w:t xml:space="preserve">(False Negative): Missing or mismatched ground truth items</w:t>
+      </w:r>
+    </w:p>
+    <w:p>
+      <w:pPr>
+        <w:pStyle w:val="FirstParagraph"/>
+      </w:pPr>
+      <w:r>
+        <w:rPr>
+          <w:b/>
+          <w:bCs/>
+        </w:rPr>
+        <w:t xml:space="preserve">Formulas:</w:t>
+      </w:r>
+      <w:r>
+        <w:t xml:space="preserve"> </w:t>
+      </w:r>
+      <w:r>
+        <w:t xml:space="preserve">- Precision = TP / (TP + FP)</w:t>
+      </w:r>
+      <w:r>
+        <w:t xml:space="preserve"> </w:t>
+      </w:r>
+      <w:r>
+        <w:t xml:space="preserve">- Recall = TP / (TP + FN)</w:t>
+      </w:r>
+      <w:r>
+        <w:t xml:space="preserve"> </w:t>
+      </w:r>
+      <w:r>
+        <w:t xml:space="preserve">- F1 = 2 × (Precision × Recall) / (Precision + Recall)</w:t>
+      </w:r>
+    </w:p>
+    <w:p>
+      <w:pPr>
+        <w:pStyle w:val="BodyText"/>
+      </w:pPr>
+      <w:r>
+        <w:t xml:space="preserve">This strict position-aware approach penalizes ordering errors, ensuring extracted line items align correctly with ground truth.</w:t>
+      </w:r>
+    </w:p>
+    <w:bookmarkEnd w:id="14"/>
+    <w:bookmarkEnd w:id="15"/>
+    <w:bookmarkEnd w:id="16"/>
     <w:sectPr>
       <w:footnotePr>
         <w:numRestart w:val="eachSect"/>
@@ -239,8 +813,117 @@
       </w:pPr>
     </w:lvl>
   </w:abstractNum>
+  <w:abstractNum w:abstractNumId="991">
+    <w:nsid w:val="0000A991"/>
+    <w:multiLevelType w:val="multilevel"/>
+    <w:lvl w:ilvl="0">
+      <w:numFmt w:val="bullet"/>
+      <w:lvlText w:val=""/>
+      <w:lvlJc w:val="left"/>
+      <w:pPr>
+        <w:ind w:left="720" w:hanging="360"/>
+      </w:pPr>
+      <w:rPr>
+        <w:rFonts w:ascii="Symbol" w:hAnsi="Symbol" w:cs="Symbol" w:hint="default"/>
+      </w:rPr>
+    </w:lvl>
+    <w:lvl w:ilvl="1">
+      <w:numFmt w:val="bullet"/>
+      <w:lvlText w:val="o"/>
+      <w:lvlJc w:val="left"/>
+      <w:pPr>
+        <w:ind w:left="1440" w:hanging="360"/>
+      </w:pPr>
+      <w:rPr>
+        <w:rFonts w:ascii="Courier New" w:hAnsi="Courier New" w:cs="Courier New" w:hint="default"/>
+      </w:rPr>
+    </w:lvl>
+    <w:lvl w:ilvl="2">
+      <w:numFmt w:val="bullet"/>
+      <w:lvlText w:val=""/>
+      <w:lvlJc w:val="left"/>
+      <w:pPr>
+        <w:ind w:left="2160" w:hanging="360"/>
+      </w:pPr>
+      <w:rPr>
+        <w:rFonts w:ascii="Wingdings" w:hAnsi="Wingdings" w:cs="Wingdings" w:hint="default"/>
+      </w:rPr>
+    </w:lvl>
+    <w:lvl w:ilvl="3">
+      <w:numFmt w:val="bullet"/>
+      <w:lvlText w:val=""/>
+      <w:lvlJc w:val="left"/>
+      <w:pPr>
+        <w:ind w:left="2880" w:hanging="360"/>
+      </w:pPr>
+      <w:rPr>
+        <w:rFonts w:ascii="Symbol" w:hAnsi="Symbol" w:cs="Symbol" w:hint="default"/>
+      </w:rPr>
+    </w:lvl>
+    <w:lvl w:ilvl="4">
+      <w:numFmt w:val="bullet"/>
+      <w:lvlText w:val="o"/>
+      <w:lvlJc w:val="left"/>
+      <w:pPr>
+        <w:ind w:left="3600" w:hanging="360"/>
+      </w:pPr>
+      <w:rPr>
+        <w:rFonts w:ascii="Courier New" w:hAnsi="Courier New" w:cs="Courier New" w:hint="default"/>
+      </w:rPr>
+    </w:lvl>
+    <w:lvl w:ilvl="5">
+      <w:numFmt w:val="bullet"/>
+      <w:lvlText w:val=""/>
+      <w:lvlJc w:val="left"/>
+      <w:pPr>
+        <w:ind w:left="4320" w:hanging="360"/>
+      </w:pPr>
+      <w:rPr>
+        <w:rFonts w:ascii="Wingdings" w:hAnsi="Wingdings" w:cs="Wingdings" w:hint="default"/>
+      </w:rPr>
+    </w:lvl>
+    <w:lvl w:ilvl="6">
+      <w:numFmt w:val="bullet"/>
+      <w:lvlText w:val=""/>
+      <w:lvlJc w:val="left"/>
+      <w:pPr>
+        <w:ind w:left="5040" w:hanging="360"/>
+      </w:pPr>
+      <w:rPr>
+        <w:rFonts w:ascii="Symbol" w:hAnsi="Symbol" w:cs="Symbol" w:hint="default"/>
+      </w:rPr>
+    </w:lvl>
+    <w:lvl w:ilvl="7">
+      <w:numFmt w:val="bullet"/>
+      <w:lvlText w:val="o"/>
+      <w:lvlJc w:val="left"/>
+      <w:pPr>
+        <w:ind w:left="5760" w:hanging="360"/>
+      </w:pPr>
+      <w:rPr>
+        <w:rFonts w:ascii="Courier New" w:hAnsi="Courier New" w:cs="Courier New" w:hint="default"/>
+      </w:rPr>
+    </w:lvl>
+    <w:lvl w:ilvl="8">
+      <w:numFmt w:val="bullet"/>
+      <w:lvlText w:val=""/>
+      <w:lvlJc w:val="left"/>
+      <w:pPr>
+        <w:ind w:left="6480" w:hanging="360"/>
+      </w:pPr>
+      <w:rPr>
+        <w:rFonts w:ascii="Wingdings" w:hAnsi="Wingdings" w:cs="Wingdings" w:hint="default"/>
+      </w:rPr>
+    </w:lvl>
+  </w:abstractNum>
   <w:num w:numId="1000">
     <w:abstractNumId w:val="990"/>
+  </w:num>
+  <w:num w:numId="1001">
+    <w:abstractNumId w:val="991"/>
+  </w:num>
+  <w:num w:numId="1002">
+    <w:abstractNumId w:val="991"/>
   </w:num>
 </w:numbering>
 </file>

</xml_diff>

<commit_message>
Update model comparison summary to correct field performance metrics
</commit_message>
<xml_diff>
--- a/output/comparison/model_comparison_dashboard_summary.docx
+++ b/output/comparison/model_comparison_dashboard_summary.docx
@@ -327,7 +327,7 @@
               <w:pStyle w:val="Compact"/>
             </w:pPr>
             <w:r>
-              <w:t xml:space="preserve">PAYER_NAME</w:t>
+              <w:t xml:space="preserve">LINE_ITEM_DESCRIPTIONS</w:t>
             </w:r>
           </w:p>
         </w:tc>
@@ -338,7 +338,7 @@
               <w:pStyle w:val="Compact"/>
             </w:pPr>
             <w:r>
-              <w:t xml:space="preserve">79%</w:t>
+              <w:t xml:space="preserve">44%</w:t>
             </w:r>
           </w:p>
         </w:tc>
@@ -349,7 +349,7 @@
               <w:pStyle w:val="Compact"/>
             </w:pPr>
             <w:r>
-              <w:t xml:space="preserve">89%</w:t>
+              <w:t xml:space="preserve">56%</w:t>
             </w:r>
           </w:p>
         </w:tc>
@@ -360,7 +360,7 @@
               <w:pStyle w:val="Compact"/>
             </w:pPr>
             <w:r>
-              <w:t xml:space="preserve">-10%</w:t>
+              <w:t xml:space="preserve">-12%</w:t>
             </w:r>
           </w:p>
         </w:tc>

</xml_diff>

<commit_message>
Add detailed schema fields and critical fields analysis to model comparison summary
</commit_message>
<xml_diff>
--- a/output/comparison/model_comparison_dashboard_summary.docx
+++ b/output/comparison/model_comparison_dashboard_summary.docx
@@ -2,7 +2,7 @@
 <file path=word/document.xml><?xml version="1.0" encoding="utf-8"?>
 <w:document xmlns:w="http://schemas.openxmlformats.org/wordprocessingml/2006/main" xmlns:m="http://schemas.openxmlformats.org/officeDocument/2006/math" xmlns:r="http://schemas.openxmlformats.org/officeDocument/2006/relationships" xmlns:o="urn:schemas-microsoft-com:office:office" xmlns:v="urn:schemas-microsoft-com:vml" xmlns:w10="urn:schemas-microsoft-com:office:word" xmlns:a="http://schemas.openxmlformats.org/drawingml/2006/main" xmlns:pic="http://schemas.openxmlformats.org/drawingml/2006/picture" xmlns:wp="http://schemas.openxmlformats.org/drawingml/2006/wordprocessingDrawing">
   <w:body>
-    <w:bookmarkStart w:id="16" w:name="model-comparison-summary"/>
+    <w:bookmarkStart w:id="19" w:name="model-comparison-summary"/>
     <w:p>
       <w:pPr>
         <w:pStyle w:val="Heading1"/>
@@ -420,7 +420,786 @@
       </w:r>
     </w:p>
     <w:bookmarkEnd w:id="12"/>
-    <w:bookmarkStart w:id="15" w:name="f1-calculation-methodology"/>
+    <w:bookmarkStart w:id="15" w:name="schema-fields"/>
+    <w:p>
+      <w:pPr>
+        <w:pStyle w:val="Heading2"/>
+      </w:pPr>
+      <w:r>
+        <w:t xml:space="preserve">Schema Fields</w:t>
+      </w:r>
+    </w:p>
+    <w:p>
+      <w:pPr>
+        <w:pStyle w:val="FirstParagraph"/>
+      </w:pPr>
+      <w:r>
+        <w:t xml:space="preserve">The evaluation covers 17 fields extracted from business documents (invoices, receipts, bank statements):</w:t>
+      </w:r>
+    </w:p>
+    <w:tbl>
+      <w:tblPr>
+        <w:tblStyle w:val="Table"/>
+        <w:tblW w:type="auto" w:w="0"/>
+        <w:tblLook w:firstRow="1" w:lastRow="0" w:firstColumn="0" w:lastColumn="0" w:noHBand="0" w:noVBand="0" w:val="0020"/>
+      </w:tblPr>
+      <w:tblGrid>
+        <w:gridCol w:w="3960"/>
+        <w:gridCol w:w="3960"/>
+      </w:tblGrid>
+      <w:tr>
+        <w:trPr>
+          <w:tblHeader w:val="on"/>
+        </w:trPr>
+        <w:tc>
+          <w:tcPr/>
+          <w:p>
+            <w:pPr>
+              <w:pStyle w:val="Compact"/>
+            </w:pPr>
+            <w:r>
+              <w:t xml:space="preserve">Field</w:t>
+            </w:r>
+          </w:p>
+        </w:tc>
+        <w:tc>
+          <w:tcPr/>
+          <w:p>
+            <w:pPr>
+              <w:pStyle w:val="Compact"/>
+            </w:pPr>
+            <w:r>
+              <w:t xml:space="preserve">Description</w:t>
+            </w:r>
+          </w:p>
+        </w:tc>
+      </w:tr>
+      <w:tr>
+        <w:tc>
+          <w:tcPr/>
+          <w:p>
+            <w:pPr>
+              <w:pStyle w:val="Compact"/>
+            </w:pPr>
+            <w:r>
+              <w:t xml:space="preserve">DOCUMENT_TYPE</w:t>
+            </w:r>
+          </w:p>
+        </w:tc>
+        <w:tc>
+          <w:tcPr/>
+          <w:p>
+            <w:pPr>
+              <w:pStyle w:val="Compact"/>
+            </w:pPr>
+            <w:r>
+              <w:t xml:space="preserve">Classification: Invoice, Receipt, or Bank Statement</w:t>
+            </w:r>
+          </w:p>
+        </w:tc>
+      </w:tr>
+      <w:tr>
+        <w:tc>
+          <w:tcPr/>
+          <w:p>
+            <w:pPr>
+              <w:pStyle w:val="Compact"/>
+            </w:pPr>
+            <w:r>
+              <w:t xml:space="preserve">BUSINESS_ABN</w:t>
+            </w:r>
+          </w:p>
+        </w:tc>
+        <w:tc>
+          <w:tcPr/>
+          <w:p>
+            <w:pPr>
+              <w:pStyle w:val="Compact"/>
+            </w:pPr>
+            <w:r>
+              <w:t xml:space="preserve">Australian Business Number (11-digit identifier)</w:t>
+            </w:r>
+          </w:p>
+        </w:tc>
+      </w:tr>
+      <w:tr>
+        <w:tc>
+          <w:tcPr/>
+          <w:p>
+            <w:pPr>
+              <w:pStyle w:val="Compact"/>
+            </w:pPr>
+            <w:r>
+              <w:t xml:space="preserve">SUPPLIER_NAME</w:t>
+            </w:r>
+          </w:p>
+        </w:tc>
+        <w:tc>
+          <w:tcPr/>
+          <w:p>
+            <w:pPr>
+              <w:pStyle w:val="Compact"/>
+            </w:pPr>
+            <w:r>
+              <w:t xml:space="preserve">Vendor or merchant name</w:t>
+            </w:r>
+          </w:p>
+        </w:tc>
+      </w:tr>
+      <w:tr>
+        <w:tc>
+          <w:tcPr/>
+          <w:p>
+            <w:pPr>
+              <w:pStyle w:val="Compact"/>
+            </w:pPr>
+            <w:r>
+              <w:t xml:space="preserve">BUSINESS_ADDRESS</w:t>
+            </w:r>
+          </w:p>
+        </w:tc>
+        <w:tc>
+          <w:tcPr/>
+          <w:p>
+            <w:pPr>
+              <w:pStyle w:val="Compact"/>
+            </w:pPr>
+            <w:r>
+              <w:t xml:space="preserve">Supplier’s address</w:t>
+            </w:r>
+          </w:p>
+        </w:tc>
+      </w:tr>
+      <w:tr>
+        <w:tc>
+          <w:tcPr/>
+          <w:p>
+            <w:pPr>
+              <w:pStyle w:val="Compact"/>
+            </w:pPr>
+            <w:r>
+              <w:t xml:space="preserve">PAYER_NAME</w:t>
+            </w:r>
+          </w:p>
+        </w:tc>
+        <w:tc>
+          <w:tcPr/>
+          <w:p>
+            <w:pPr>
+              <w:pStyle w:val="Compact"/>
+            </w:pPr>
+            <w:r>
+              <w:t xml:space="preserve">Customer or payer name</w:t>
+            </w:r>
+          </w:p>
+        </w:tc>
+      </w:tr>
+      <w:tr>
+        <w:tc>
+          <w:tcPr/>
+          <w:p>
+            <w:pPr>
+              <w:pStyle w:val="Compact"/>
+            </w:pPr>
+            <w:r>
+              <w:t xml:space="preserve">PAYER_ADDRESS</w:t>
+            </w:r>
+          </w:p>
+        </w:tc>
+        <w:tc>
+          <w:tcPr/>
+          <w:p>
+            <w:pPr>
+              <w:pStyle w:val="Compact"/>
+            </w:pPr>
+            <w:r>
+              <w:t xml:space="preserve">Customer’s address</w:t>
+            </w:r>
+          </w:p>
+        </w:tc>
+      </w:tr>
+      <w:tr>
+        <w:tc>
+          <w:tcPr/>
+          <w:p>
+            <w:pPr>
+              <w:pStyle w:val="Compact"/>
+            </w:pPr>
+            <w:r>
+              <w:t xml:space="preserve">INVOICE_DATE</w:t>
+            </w:r>
+          </w:p>
+        </w:tc>
+        <w:tc>
+          <w:tcPr/>
+          <w:p>
+            <w:pPr>
+              <w:pStyle w:val="Compact"/>
+            </w:pPr>
+            <w:r>
+              <w:t xml:space="preserve">Date of invoice or receipt</w:t>
+            </w:r>
+          </w:p>
+        </w:tc>
+      </w:tr>
+      <w:tr>
+        <w:tc>
+          <w:tcPr/>
+          <w:p>
+            <w:pPr>
+              <w:pStyle w:val="Compact"/>
+            </w:pPr>
+            <w:r>
+              <w:t xml:space="preserve">LINE_ITEM_DESCRIPTIONS</w:t>
+            </w:r>
+          </w:p>
+        </w:tc>
+        <w:tc>
+          <w:tcPr/>
+          <w:p>
+            <w:pPr>
+              <w:pStyle w:val="Compact"/>
+            </w:pPr>
+            <w:r>
+              <w:t xml:space="preserve">Product/service descriptions (list)</w:t>
+            </w:r>
+          </w:p>
+        </w:tc>
+      </w:tr>
+      <w:tr>
+        <w:tc>
+          <w:tcPr/>
+          <w:p>
+            <w:pPr>
+              <w:pStyle w:val="Compact"/>
+            </w:pPr>
+            <w:r>
+              <w:t xml:space="preserve">LINE_ITEM_QUANTITIES</w:t>
+            </w:r>
+          </w:p>
+        </w:tc>
+        <w:tc>
+          <w:tcPr/>
+          <w:p>
+            <w:pPr>
+              <w:pStyle w:val="Compact"/>
+            </w:pPr>
+            <w:r>
+              <w:t xml:space="preserve">Quantities per line item (list)</w:t>
+            </w:r>
+          </w:p>
+        </w:tc>
+      </w:tr>
+      <w:tr>
+        <w:tc>
+          <w:tcPr/>
+          <w:p>
+            <w:pPr>
+              <w:pStyle w:val="Compact"/>
+            </w:pPr>
+            <w:r>
+              <w:t xml:space="preserve">LINE_ITEM_PRICES</w:t>
+            </w:r>
+          </w:p>
+        </w:tc>
+        <w:tc>
+          <w:tcPr/>
+          <w:p>
+            <w:pPr>
+              <w:pStyle w:val="Compact"/>
+            </w:pPr>
+            <w:r>
+              <w:t xml:space="preserve">Unit prices per line item (list)</w:t>
+            </w:r>
+          </w:p>
+        </w:tc>
+      </w:tr>
+      <w:tr>
+        <w:tc>
+          <w:tcPr/>
+          <w:p>
+            <w:pPr>
+              <w:pStyle w:val="Compact"/>
+            </w:pPr>
+            <w:r>
+              <w:t xml:space="preserve">LINE_ITEM_TOTAL_PRICES</w:t>
+            </w:r>
+          </w:p>
+        </w:tc>
+        <w:tc>
+          <w:tcPr/>
+          <w:p>
+            <w:pPr>
+              <w:pStyle w:val="Compact"/>
+            </w:pPr>
+            <w:r>
+              <w:t xml:space="preserve">Extended prices per line item (list)</w:t>
+            </w:r>
+          </w:p>
+        </w:tc>
+      </w:tr>
+      <w:tr>
+        <w:tc>
+          <w:tcPr/>
+          <w:p>
+            <w:pPr>
+              <w:pStyle w:val="Compact"/>
+            </w:pPr>
+            <w:r>
+              <w:t xml:space="preserve">IS_GST_INCLUDED</w:t>
+            </w:r>
+          </w:p>
+        </w:tc>
+        <w:tc>
+          <w:tcPr/>
+          <w:p>
+            <w:pPr>
+              <w:pStyle w:val="Compact"/>
+            </w:pPr>
+            <w:r>
+              <w:t xml:space="preserve">Whether GST is included in totals</w:t>
+            </w:r>
+          </w:p>
+        </w:tc>
+      </w:tr>
+      <w:tr>
+        <w:tc>
+          <w:tcPr/>
+          <w:p>
+            <w:pPr>
+              <w:pStyle w:val="Compact"/>
+            </w:pPr>
+            <w:r>
+              <w:t xml:space="preserve">GST_AMOUNT</w:t>
+            </w:r>
+          </w:p>
+        </w:tc>
+        <w:tc>
+          <w:tcPr/>
+          <w:p>
+            <w:pPr>
+              <w:pStyle w:val="Compact"/>
+            </w:pPr>
+            <w:r>
+              <w:t xml:space="preserve">Goods and Services Tax amount</w:t>
+            </w:r>
+          </w:p>
+        </w:tc>
+      </w:tr>
+      <w:tr>
+        <w:tc>
+          <w:tcPr/>
+          <w:p>
+            <w:pPr>
+              <w:pStyle w:val="Compact"/>
+            </w:pPr>
+            <w:r>
+              <w:t xml:space="preserve">TOTAL_AMOUNT</w:t>
+            </w:r>
+          </w:p>
+        </w:tc>
+        <w:tc>
+          <w:tcPr/>
+          <w:p>
+            <w:pPr>
+              <w:pStyle w:val="Compact"/>
+            </w:pPr>
+            <w:r>
+              <w:t xml:space="preserve">Invoice/receipt total</w:t>
+            </w:r>
+          </w:p>
+        </w:tc>
+      </w:tr>
+      <w:tr>
+        <w:tc>
+          <w:tcPr/>
+          <w:p>
+            <w:pPr>
+              <w:pStyle w:val="Compact"/>
+            </w:pPr>
+            <w:r>
+              <w:t xml:space="preserve">STATEMENT_DATE_RANGE</w:t>
+            </w:r>
+          </w:p>
+        </w:tc>
+        <w:tc>
+          <w:tcPr/>
+          <w:p>
+            <w:pPr>
+              <w:pStyle w:val="Compact"/>
+            </w:pPr>
+            <w:r>
+              <w:t xml:space="preserve">Bank statement period</w:t>
+            </w:r>
+          </w:p>
+        </w:tc>
+      </w:tr>
+      <w:tr>
+        <w:tc>
+          <w:tcPr/>
+          <w:p>
+            <w:pPr>
+              <w:pStyle w:val="Compact"/>
+            </w:pPr>
+            <w:r>
+              <w:t xml:space="preserve">TRANSACTION_DATES</w:t>
+            </w:r>
+          </w:p>
+        </w:tc>
+        <w:tc>
+          <w:tcPr/>
+          <w:p>
+            <w:pPr>
+              <w:pStyle w:val="Compact"/>
+            </w:pPr>
+            <w:r>
+              <w:t xml:space="preserve">Dates of bank transactions (list)</w:t>
+            </w:r>
+          </w:p>
+        </w:tc>
+      </w:tr>
+      <w:tr>
+        <w:tc>
+          <w:tcPr/>
+          <w:p>
+            <w:pPr>
+              <w:pStyle w:val="Compact"/>
+            </w:pPr>
+            <w:r>
+              <w:t xml:space="preserve">TRANSACTION_AMOUNTS_PAID</w:t>
+            </w:r>
+          </w:p>
+        </w:tc>
+        <w:tc>
+          <w:tcPr/>
+          <w:p>
+            <w:pPr>
+              <w:pStyle w:val="Compact"/>
+            </w:pPr>
+            <w:r>
+              <w:t xml:space="preserve">Transaction amounts (list)</w:t>
+            </w:r>
+          </w:p>
+        </w:tc>
+      </w:tr>
+    </w:tbl>
+    <w:bookmarkStart w:id="13" w:name="critical-fields"/>
+    <w:p>
+      <w:pPr>
+        <w:pStyle w:val="Heading3"/>
+      </w:pPr>
+      <w:r>
+        <w:t xml:space="preserve">Critical Fields</w:t>
+      </w:r>
+    </w:p>
+    <w:p>
+      <w:pPr>
+        <w:pStyle w:val="FirstParagraph"/>
+      </w:pPr>
+      <w:r>
+        <w:t xml:space="preserve">Four fields are designated as</w:t>
+      </w:r>
+      <w:r>
+        <w:t xml:space="preserve"> </w:t>
+      </w:r>
+      <w:r>
+        <w:rPr>
+          <w:b/>
+          <w:bCs/>
+        </w:rPr>
+        <w:t xml:space="preserve">critical</w:t>
+      </w:r>
+      <w:r>
+        <w:t xml:space="preserve"> </w:t>
+      </w:r>
+      <w:r>
+        <w:t xml:space="preserve">due to their importance for financial reconciliation:</w:t>
+      </w:r>
+    </w:p>
+    <w:p>
+      <w:pPr>
+        <w:pStyle w:val="Compact"/>
+        <w:numPr>
+          <w:ilvl w:val="0"/>
+          <w:numId w:val="1001"/>
+        </w:numPr>
+      </w:pPr>
+      <w:r>
+        <w:rPr>
+          <w:b/>
+          <w:bCs/>
+        </w:rPr>
+        <w:t xml:space="preserve">BUSINESS_ABN</w:t>
+      </w:r>
+      <w:r>
+        <w:t xml:space="preserve">: Required for tax compliance and vendor identification</w:t>
+      </w:r>
+    </w:p>
+    <w:p>
+      <w:pPr>
+        <w:pStyle w:val="Compact"/>
+        <w:numPr>
+          <w:ilvl w:val="0"/>
+          <w:numId w:val="1001"/>
+        </w:numPr>
+      </w:pPr>
+      <w:r>
+        <w:rPr>
+          <w:b/>
+          <w:bCs/>
+        </w:rPr>
+        <w:t xml:space="preserve">SUPPLIER_NAME</w:t>
+      </w:r>
+      <w:r>
+        <w:t xml:space="preserve">: Essential for vendor matching</w:t>
+      </w:r>
+    </w:p>
+    <w:p>
+      <w:pPr>
+        <w:pStyle w:val="Compact"/>
+        <w:numPr>
+          <w:ilvl w:val="0"/>
+          <w:numId w:val="1001"/>
+        </w:numPr>
+      </w:pPr>
+      <w:r>
+        <w:rPr>
+          <w:b/>
+          <w:bCs/>
+        </w:rPr>
+        <w:t xml:space="preserve">GST_AMOUNT</w:t>
+      </w:r>
+      <w:r>
+        <w:t xml:space="preserve">: Required for GST/BAS reporting</w:t>
+      </w:r>
+    </w:p>
+    <w:p>
+      <w:pPr>
+        <w:pStyle w:val="Compact"/>
+        <w:numPr>
+          <w:ilvl w:val="0"/>
+          <w:numId w:val="1001"/>
+        </w:numPr>
+      </w:pPr>
+      <w:r>
+        <w:rPr>
+          <w:b/>
+          <w:bCs/>
+        </w:rPr>
+        <w:t xml:space="preserve">TOTAL_AMOUNT</w:t>
+      </w:r>
+      <w:r>
+        <w:t xml:space="preserve">: Core financial data for reconciliation</w:t>
+      </w:r>
+    </w:p>
+    <w:bookmarkEnd w:id="13"/>
+    <w:bookmarkStart w:id="14" w:name="field-categories-panel-b"/>
+    <w:p>
+      <w:pPr>
+        <w:pStyle w:val="Heading3"/>
+      </w:pPr>
+      <w:r>
+        <w:t xml:space="preserve">Field Categories (Panel B)</w:t>
+      </w:r>
+    </w:p>
+    <w:p>
+      <w:pPr>
+        <w:pStyle w:val="FirstParagraph"/>
+      </w:pPr>
+      <w:r>
+        <w:t xml:space="preserve">Fields are grouped into five categories for analysis:</w:t>
+      </w:r>
+    </w:p>
+    <w:tbl>
+      <w:tblPr>
+        <w:tblStyle w:val="Table"/>
+        <w:tblW w:type="pct" w:w="5000"/>
+        <w:tblLayout w:type="fixed"/>
+        <w:tblLook w:firstRow="1" w:lastRow="0" w:firstColumn="0" w:lastColumn="0" w:noHBand="0" w:noVBand="0" w:val="0020"/>
+      </w:tblPr>
+      <w:tblGrid>
+        <w:gridCol w:w="4400"/>
+        <w:gridCol w:w="3520"/>
+      </w:tblGrid>
+      <w:tr>
+        <w:trPr>
+          <w:tblHeader w:val="on"/>
+        </w:trPr>
+        <w:tc>
+          <w:tcPr/>
+          <w:p>
+            <w:pPr>
+              <w:pStyle w:val="Compact"/>
+            </w:pPr>
+            <w:r>
+              <w:t xml:space="preserve">Category</w:t>
+            </w:r>
+          </w:p>
+        </w:tc>
+        <w:tc>
+          <w:tcPr/>
+          <w:p>
+            <w:pPr>
+              <w:pStyle w:val="Compact"/>
+            </w:pPr>
+            <w:r>
+              <w:t xml:space="preserve">Fields</w:t>
+            </w:r>
+          </w:p>
+        </w:tc>
+      </w:tr>
+      <w:tr>
+        <w:tc>
+          <w:tcPr/>
+          <w:p>
+            <w:pPr>
+              <w:pStyle w:val="Compact"/>
+            </w:pPr>
+            <w:r>
+              <w:rPr>
+                <w:b/>
+                <w:bCs/>
+              </w:rPr>
+              <w:t xml:space="preserve">Identity</w:t>
+            </w:r>
+          </w:p>
+        </w:tc>
+        <w:tc>
+          <w:tcPr/>
+          <w:p>
+            <w:pPr>
+              <w:pStyle w:val="Compact"/>
+            </w:pPr>
+            <w:r>
+              <w:t xml:space="preserve">DOCUMENT_TYPE*, BUSINESS_ABN, SUPPLIER_NAME</w:t>
+            </w:r>
+          </w:p>
+        </w:tc>
+      </w:tr>
+      <w:tr>
+        <w:tc>
+          <w:tcPr/>
+          <w:p>
+            <w:pPr>
+              <w:pStyle w:val="Compact"/>
+            </w:pPr>
+            <w:r>
+              <w:rPr>
+                <w:b/>
+                <w:bCs/>
+              </w:rPr>
+              <w:t xml:space="preserve">Address</w:t>
+            </w:r>
+          </w:p>
+        </w:tc>
+        <w:tc>
+          <w:tcPr/>
+          <w:p>
+            <w:pPr>
+              <w:pStyle w:val="Compact"/>
+            </w:pPr>
+            <w:r>
+              <w:t xml:space="preserve">BUSINESS_ADDRESS, PAYER_NAME, PAYER_ADDRESS</w:t>
+            </w:r>
+          </w:p>
+        </w:tc>
+      </w:tr>
+      <w:tr>
+        <w:tc>
+          <w:tcPr/>
+          <w:p>
+            <w:pPr>
+              <w:pStyle w:val="Compact"/>
+            </w:pPr>
+            <w:r>
+              <w:rPr>
+                <w:b/>
+                <w:bCs/>
+              </w:rPr>
+              <w:t xml:space="preserve">Dates</w:t>
+            </w:r>
+          </w:p>
+        </w:tc>
+        <w:tc>
+          <w:tcPr/>
+          <w:p>
+            <w:pPr>
+              <w:pStyle w:val="Compact"/>
+            </w:pPr>
+            <w:r>
+              <w:t xml:space="preserve">INVOICE_DATE, STATEMENT_DATE_RANGE*, TRANSACTION_DATES</w:t>
+            </w:r>
+          </w:p>
+        </w:tc>
+      </w:tr>
+      <w:tr>
+        <w:tc>
+          <w:tcPr/>
+          <w:p>
+            <w:pPr>
+              <w:pStyle w:val="Compact"/>
+            </w:pPr>
+            <w:r>
+              <w:rPr>
+                <w:b/>
+                <w:bCs/>
+              </w:rPr>
+              <w:t xml:space="preserve">Line Items</w:t>
+            </w:r>
+          </w:p>
+        </w:tc>
+        <w:tc>
+          <w:tcPr/>
+          <w:p>
+            <w:pPr>
+              <w:pStyle w:val="Compact"/>
+            </w:pPr>
+            <w:r>
+              <w:t xml:space="preserve">LINE_ITEM_DESCRIPTIONS, LINE_ITEM_QUANTITIES, LINE_ITEM_PRICES, LINE_ITEM_TOTAL_PRICES</w:t>
+            </w:r>
+          </w:p>
+        </w:tc>
+      </w:tr>
+      <w:tr>
+        <w:tc>
+          <w:tcPr/>
+          <w:p>
+            <w:pPr>
+              <w:pStyle w:val="Compact"/>
+            </w:pPr>
+            <w:r>
+              <w:rPr>
+                <w:b/>
+                <w:bCs/>
+              </w:rPr>
+              <w:t xml:space="preserve">Financial</w:t>
+            </w:r>
+          </w:p>
+        </w:tc>
+        <w:tc>
+          <w:tcPr/>
+          <w:p>
+            <w:pPr>
+              <w:pStyle w:val="Compact"/>
+            </w:pPr>
+            <w:r>
+              <w:t xml:space="preserve">IS_GST_INCLUDED, GST_AMOUNT, TOTAL_AMOUNT, TRANSACTION_AMOUNTS_PAID</w:t>
+            </w:r>
+          </w:p>
+        </w:tc>
+      </w:tr>
+    </w:tbl>
+    <w:p>
+      <w:pPr>
+        <w:pStyle w:val="BodyText"/>
+      </w:pPr>
+      <w:r>
+        <w:t xml:space="preserve">*Exclusive to InternVL3.5-8B</w:t>
+      </w:r>
+    </w:p>
+    <w:bookmarkEnd w:id="14"/>
+    <w:bookmarkEnd w:id="15"/>
+    <w:bookmarkStart w:id="18" w:name="f1-calculation-methodology"/>
     <w:p>
       <w:pPr>
         <w:pStyle w:val="Heading2"/>
@@ -465,7 +1244,7 @@
         <w:t xml:space="preserve">:</w:t>
       </w:r>
     </w:p>
-    <w:bookmarkStart w:id="13" w:name="single-value-fields"/>
+    <w:bookmarkStart w:id="16" w:name="single-value-fields"/>
     <w:p>
       <w:pPr>
         <w:pStyle w:val="Heading3"/>
@@ -479,7 +1258,7 @@
         <w:pStyle w:val="Compact"/>
         <w:numPr>
           <w:ilvl w:val="0"/>
-          <w:numId w:val="1001"/>
+          <w:numId w:val="1002"/>
         </w:numPr>
       </w:pPr>
       <w:r>
@@ -501,7 +1280,7 @@
         <w:pStyle w:val="Compact"/>
         <w:numPr>
           <w:ilvl w:val="0"/>
-          <w:numId w:val="1001"/>
+          <w:numId w:val="1002"/>
         </w:numPr>
       </w:pPr>
       <w:r>
@@ -523,7 +1302,7 @@
         <w:pStyle w:val="Compact"/>
         <w:numPr>
           <w:ilvl w:val="0"/>
-          <w:numId w:val="1001"/>
+          <w:numId w:val="1002"/>
         </w:numPr>
       </w:pPr>
       <w:r>
@@ -545,7 +1324,7 @@
         <w:pStyle w:val="Compact"/>
         <w:numPr>
           <w:ilvl w:val="0"/>
-          <w:numId w:val="1001"/>
+          <w:numId w:val="1002"/>
         </w:numPr>
       </w:pPr>
       <w:r>
@@ -562,8 +1341,8 @@
         <w:t xml:space="preserve">(INVOICE_DATE): Semantic date parsing with format flexibility</w:t>
       </w:r>
     </w:p>
-    <w:bookmarkEnd w:id="13"/>
-    <w:bookmarkStart w:id="14" w:name="list-fields-pipe-separated-values"/>
+    <w:bookmarkEnd w:id="16"/>
+    <w:bookmarkStart w:id="17" w:name="list-fields-pipe-separated-values"/>
     <w:p>
       <w:pPr>
         <w:pStyle w:val="Heading3"/>
@@ -601,7 +1380,7 @@
         <w:pStyle w:val="Compact"/>
         <w:numPr>
           <w:ilvl w:val="0"/>
-          <w:numId w:val="1002"/>
+          <w:numId w:val="1003"/>
         </w:numPr>
       </w:pPr>
       <w:r>
@@ -623,7 +1402,7 @@
         <w:pStyle w:val="Compact"/>
         <w:numPr>
           <w:ilvl w:val="0"/>
-          <w:numId w:val="1002"/>
+          <w:numId w:val="1003"/>
         </w:numPr>
       </w:pPr>
       <w:r>
@@ -645,7 +1424,7 @@
         <w:pStyle w:val="Compact"/>
         <w:numPr>
           <w:ilvl w:val="0"/>
-          <w:numId w:val="1002"/>
+          <w:numId w:val="1003"/>
         </w:numPr>
       </w:pPr>
       <w:r>
@@ -700,9 +1479,9 @@
         <w:t xml:space="preserve">This strict position-aware approach penalizes ordering errors, ensuring extracted line items align correctly with ground truth.</w:t>
       </w:r>
     </w:p>
-    <w:bookmarkEnd w:id="14"/>
-    <w:bookmarkEnd w:id="15"/>
-    <w:bookmarkEnd w:id="16"/>
+    <w:bookmarkEnd w:id="17"/>
+    <w:bookmarkEnd w:id="18"/>
+    <w:bookmarkEnd w:id="19"/>
     <w:sectPr>
       <w:footnotePr>
         <w:numRestart w:val="eachSect"/>
@@ -923,6 +1702,9 @@
     <w:abstractNumId w:val="991"/>
   </w:num>
   <w:num w:numId="1002">
+    <w:abstractNumId w:val="991"/>
+  </w:num>
+  <w:num w:numId="1003">
     <w:abstractNumId w:val="991"/>
   </w:num>
 </w:numbering>

</xml_diff>

<commit_message>
Refactor model comparison notebook and update summary documentation
- Set execution count to null for project root setup cell in model_comparison_reporter_v2.ipynb
- Removed obsolete cleanup bash cell from the notebook
- Updated model comparison table to reflect accurate model names and features
- Enhanced performance summary title for clarity
- Clarified per-field metrics section, emphasizing differences between per-field F1 and document-level accuracy
- Updated F1 score summary to specify per-field calculations
- Added detailed explanation of position-aware and position-agnostic matching in the model comparison summary markdown
</commit_message>
<xml_diff>
--- a/output/comparison/model_comparison_dashboard_summary.docx
+++ b/output/comparison/model_comparison_dashboard_summary.docx
@@ -2,7 +2,7 @@
 <file path=word/document.xml><?xml version="1.0" encoding="utf-8"?>
 <w:document xmlns:w="http://schemas.openxmlformats.org/wordprocessingml/2006/main" xmlns:m="http://schemas.openxmlformats.org/officeDocument/2006/math" xmlns:r="http://schemas.openxmlformats.org/officeDocument/2006/relationships" xmlns:o="urn:schemas-microsoft-com:office:office" xmlns:v="urn:schemas-microsoft-com:vml" xmlns:w10="urn:schemas-microsoft-com:office:word" xmlns:a="http://schemas.openxmlformats.org/drawingml/2006/main" xmlns:pic="http://schemas.openxmlformats.org/drawingml/2006/picture" xmlns:wp="http://schemas.openxmlformats.org/drawingml/2006/wordprocessingDrawing">
   <w:body>
-    <w:bookmarkStart w:id="23" w:name="model-comparison-summary"/>
+    <w:bookmarkStart w:id="25" w:name="model-comparison-summary"/>
     <w:p>
       <w:pPr>
         <w:pStyle w:val="Heading1"/>
@@ -1613,7 +1613,7 @@
     </w:p>
     <w:bookmarkEnd w:id="18"/>
     <w:bookmarkEnd w:id="19"/>
-    <w:bookmarkStart w:id="22" w:name="f1-calculation-methodology"/>
+    <w:bookmarkStart w:id="24" w:name="f1-calculation-methodology"/>
     <w:p>
       <w:pPr>
         <w:pStyle w:val="Heading2"/>
@@ -1885,17 +1885,214 @@
         <w:t xml:space="preserve">- F1 = 2 × (Precision × Recall) / (Precision + Recall)</w:t>
       </w:r>
     </w:p>
-    <w:p>
-      <w:pPr>
-        <w:pStyle w:val="BodyText"/>
+    <w:bookmarkEnd w:id="21"/>
+    <w:bookmarkStart w:id="22" w:name="position-aware-matching-example"/>
+    <w:p>
+      <w:pPr>
+        <w:pStyle w:val="Heading3"/>
+      </w:pPr>
+      <w:r>
+        <w:t xml:space="preserve">Position-Aware Matching Example</w:t>
+      </w:r>
+    </w:p>
+    <w:p>
+      <w:pPr>
+        <w:pStyle w:val="SourceCode"/>
+      </w:pPr>
+      <w:r>
+        <w:rPr>
+          <w:rStyle w:val="VerbatimChar"/>
+        </w:rPr>
+        <w:t xml:space="preserve">Ground Truth: ["apple", "banana", "cherry"]</w:t>
+      </w:r>
+      <w:r>
+        <w:br/>
+      </w:r>
+      <w:r>
+        <w:rPr>
+          <w:rStyle w:val="VerbatimChar"/>
+        </w:rPr>
+        <w:t xml:space="preserve">Extracted:    ["banana", "apple", "cherry"]</w:t>
+      </w:r>
+      <w:r>
+        <w:br/>
+      </w:r>
+      <w:r>
+        <w:br/>
+      </w:r>
+      <w:r>
+        <w:rPr>
+          <w:rStyle w:val="VerbatimChar"/>
+        </w:rPr>
+        <w:t xml:space="preserve">Position 0: "banana" ≠ "apple"  → FP + FN</w:t>
+      </w:r>
+      <w:r>
+        <w:br/>
+      </w:r>
+      <w:r>
+        <w:rPr>
+          <w:rStyle w:val="VerbatimChar"/>
+        </w:rPr>
+        <w:t xml:space="preserve">Position 1: "apple" ≠ "banana" → FP + FN</w:t>
+      </w:r>
+      <w:r>
+        <w:br/>
+      </w:r>
+      <w:r>
+        <w:rPr>
+          <w:rStyle w:val="VerbatimChar"/>
+        </w:rPr>
+        <w:t xml:space="preserve">Position 2: "cherry" = "cherry" → TP</w:t>
+      </w:r>
+      <w:r>
+        <w:br/>
+      </w:r>
+      <w:r>
+        <w:br/>
+      </w:r>
+      <w:r>
+        <w:rPr>
+          <w:rStyle w:val="VerbatimChar"/>
+        </w:rPr>
+        <w:t xml:space="preserve">Result: TP=1, FP=2, FN=2</w:t>
+      </w:r>
+      <w:r>
+        <w:br/>
+      </w:r>
+      <w:r>
+        <w:rPr>
+          <w:rStyle w:val="VerbatimChar"/>
+        </w:rPr>
+        <w:t xml:space="preserve">Precision = 1/3 = 33.3%</w:t>
+      </w:r>
+      <w:r>
+        <w:br/>
+      </w:r>
+      <w:r>
+        <w:rPr>
+          <w:rStyle w:val="VerbatimChar"/>
+        </w:rPr>
+        <w:t xml:space="preserve">Recall = 1/3 = 33.3%</w:t>
+      </w:r>
+      <w:r>
+        <w:br/>
+      </w:r>
+      <w:r>
+        <w:rPr>
+          <w:rStyle w:val="VerbatimChar"/>
+        </w:rPr>
+        <w:t xml:space="preserve">F1 = 33.3%</w:t>
+      </w:r>
+    </w:p>
+    <w:p>
+      <w:pPr>
+        <w:pStyle w:val="FirstParagraph"/>
       </w:pPr>
       <w:r>
         <w:t xml:space="preserve">This strict position-aware approach penalizes ordering errors, ensuring extracted line items align correctly with ground truth.</w:t>
       </w:r>
     </w:p>
-    <w:bookmarkEnd w:id="21"/>
     <w:bookmarkEnd w:id="22"/>
+    <w:bookmarkStart w:id="23" w:name="alternative-position-agnostic-matching"/>
+    <w:p>
+      <w:pPr>
+        <w:pStyle w:val="Heading3"/>
+      </w:pPr>
+      <w:r>
+        <w:t xml:space="preserve">Alternative: Position-Agnostic Matching</w:t>
+      </w:r>
+    </w:p>
+    <w:p>
+      <w:pPr>
+        <w:pStyle w:val="FirstParagraph"/>
+      </w:pPr>
+      <w:r>
+        <w:t xml:space="preserve">A separate function</w:t>
+      </w:r>
+      <w:r>
+        <w:t xml:space="preserve"> </w:t>
+      </w:r>
+      <w:r>
+        <w:rPr>
+          <w:rStyle w:val="VerbatimChar"/>
+        </w:rPr>
+        <w:t xml:space="preserve">calculate_field_accuracy_f1_position_agnostic()</w:t>
+      </w:r>
+      <w:r>
+        <w:t xml:space="preserve"> </w:t>
+      </w:r>
+      <w:r>
+        <w:t xml:space="preserve">is available for set-based matching where order doesn’t matter:</w:t>
+      </w:r>
+    </w:p>
+    <w:p>
+      <w:pPr>
+        <w:pStyle w:val="SourceCode"/>
+      </w:pPr>
+      <w:r>
+        <w:rPr>
+          <w:rStyle w:val="VerbatimChar"/>
+        </w:rPr>
+        <w:t xml:space="preserve">Ground Truth: ["apple", "banana", "cherry"]</w:t>
+      </w:r>
+      <w:r>
+        <w:br/>
+      </w:r>
+      <w:r>
+        <w:rPr>
+          <w:rStyle w:val="VerbatimChar"/>
+        </w:rPr>
+        <w:t xml:space="preserve">Extracted:    ["banana", "apple", "cherry"]</w:t>
+      </w:r>
+      <w:r>
+        <w:br/>
+      </w:r>
+      <w:r>
+        <w:br/>
+      </w:r>
+      <w:r>
+        <w:rPr>
+          <w:rStyle w:val="VerbatimChar"/>
+        </w:rPr>
+        <w:t xml:space="preserve">Set comparison: All 3 items present</w:t>
+      </w:r>
+      <w:r>
+        <w:br/>
+      </w:r>
+      <w:r>
+        <w:rPr>
+          <w:rStyle w:val="VerbatimChar"/>
+        </w:rPr>
+        <w:t xml:space="preserve">Result: TP=3, FP=0, FN=0 → F1 = 100%</w:t>
+      </w:r>
+    </w:p>
+    <w:p>
+      <w:pPr>
+        <w:pStyle w:val="FirstParagraph"/>
+      </w:pPr>
+      <w:r>
+        <w:t xml:space="preserve">The notebook uses</w:t>
+      </w:r>
+      <w:r>
+        <w:t xml:space="preserve"> </w:t>
+      </w:r>
+      <w:r>
+        <w:rPr>
+          <w:b/>
+          <w:bCs/>
+        </w:rPr>
+        <w:t xml:space="preserve">position-aware</w:t>
+      </w:r>
+      <w:r>
+        <w:t xml:space="preserve"> </w:t>
+      </w:r>
+      <w:r>
+        <w:t xml:space="preserve">matching by default for stricter evaluation.</w:t>
+      </w:r>
+    </w:p>
     <w:bookmarkEnd w:id="23"/>
+    <w:bookmarkEnd w:id="24"/>
+    <w:bookmarkEnd w:id="25"/>
     <w:sectPr>
       <w:footnotePr>
         <w:numRestart w:val="eachSect"/>

</xml_diff>